<commit_message>
rails way to create app with/without webpacker
</commit_message>
<xml_diff>
--- a/rails_pg_git_installation_steps.docx
+++ b/rails_pg_git_installation_steps.docx
@@ -1353,7 +1353,11 @@
       </w:pPr>
       <w:r>
         <w:rPr/>
-        <w:t>rails new myApp -d postgresql</w:t>
+        <w:t xml:space="preserve">rails new myApp -d postgresql </w:t>
+      </w:r>
+      <w:r>
+        <w:rPr/>
+        <w:t>(creates app with webpacker)</w:t>
       </w:r>
     </w:p>
     <w:p>
@@ -1367,7 +1371,18 @@
       </w:pPr>
       <w:r>
         <w:rPr/>
-        <w:t>rails new myApp -d postgresql –skip-webpack-install</w:t>
+        <w:t xml:space="preserve">rails new todoAppApi -d postgresql --skip-webpack-install –skip-javascript (creates app </w:t>
+      </w:r>
+      <w:r>
+        <w:rPr>
+          <w:b/>
+          <w:bCs/>
+        </w:rPr>
+        <w:t>without</w:t>
+      </w:r>
+      <w:r>
+        <w:rPr/>
+        <w:t xml:space="preserve"> webpacker)</w:t>
       </w:r>
     </w:p>
     <w:sectPr>
@@ -1377,6 +1392,7 @@
       <w:pgNumType w:fmt="decimal"/>
       <w:formProt w:val="false"/>
       <w:textDirection w:val="lrTb"/>
+      <w:docGrid w:type="default" w:linePitch="240" w:charSpace="4294961151"/>
     </w:sectPr>
   </w:body>
 </w:document>
@@ -3303,7 +3319,6 @@
     <w:rPrDefault>
       <w:rPr>
         <w:rFonts w:ascii="Liberation Serif" w:hAnsi="Liberation Serif" w:eastAsia="Noto Sans CJK SC Regular" w:cs="FreeSans"/>
-        <w:sz w:val="24"/>
         <w:szCs w:val="24"/>
         <w:lang w:val="en-IN" w:eastAsia="zh-CN" w:bidi="hi-IN"/>
       </w:rPr>
@@ -3319,10 +3334,12 @@
     <w:qFormat/>
     <w:pPr>
       <w:widowControl/>
+      <w:bidi w:val="0"/>
+      <w:jc w:val="left"/>
     </w:pPr>
     <w:rPr>
       <w:rFonts w:ascii="Liberation Serif" w:hAnsi="Liberation Serif" w:eastAsia="Noto Sans CJK SC Regular" w:cs="FreeSans"/>
-      <w:color w:val="auto"/>
+      <w:color w:val="00000A"/>
       <w:sz w:val="24"/>
       <w:szCs w:val="24"/>
       <w:lang w:val="en-IN" w:eastAsia="zh-CN" w:bidi="hi-IN"/>
@@ -3333,6 +3350,762 @@
     <w:qFormat/>
     <w:rPr>
       <w:rFonts w:ascii="OpenSymbol" w:hAnsi="OpenSymbol" w:eastAsia="OpenSymbol" w:cs="OpenSymbol"/>
+    </w:rPr>
+  </w:style>
+  <w:style w:type="character" w:styleId="ListLabel1">
+    <w:name w:val="ListLabel 1"/>
+    <w:qFormat/>
+    <w:rPr>
+      <w:rFonts w:cs="OpenSymbol"/>
+    </w:rPr>
+  </w:style>
+  <w:style w:type="character" w:styleId="ListLabel2">
+    <w:name w:val="ListLabel 2"/>
+    <w:qFormat/>
+    <w:rPr>
+      <w:rFonts w:cs="OpenSymbol"/>
+    </w:rPr>
+  </w:style>
+  <w:style w:type="character" w:styleId="ListLabel3">
+    <w:name w:val="ListLabel 3"/>
+    <w:qFormat/>
+    <w:rPr>
+      <w:rFonts w:cs="OpenSymbol"/>
+    </w:rPr>
+  </w:style>
+  <w:style w:type="character" w:styleId="ListLabel4">
+    <w:name w:val="ListLabel 4"/>
+    <w:qFormat/>
+    <w:rPr>
+      <w:rFonts w:cs="OpenSymbol"/>
+    </w:rPr>
+  </w:style>
+  <w:style w:type="character" w:styleId="ListLabel5">
+    <w:name w:val="ListLabel 5"/>
+    <w:qFormat/>
+    <w:rPr>
+      <w:rFonts w:cs="OpenSymbol"/>
+    </w:rPr>
+  </w:style>
+  <w:style w:type="character" w:styleId="ListLabel6">
+    <w:name w:val="ListLabel 6"/>
+    <w:qFormat/>
+    <w:rPr>
+      <w:rFonts w:cs="OpenSymbol"/>
+    </w:rPr>
+  </w:style>
+  <w:style w:type="character" w:styleId="ListLabel7">
+    <w:name w:val="ListLabel 7"/>
+    <w:qFormat/>
+    <w:rPr>
+      <w:rFonts w:cs="OpenSymbol"/>
+    </w:rPr>
+  </w:style>
+  <w:style w:type="character" w:styleId="ListLabel8">
+    <w:name w:val="ListLabel 8"/>
+    <w:qFormat/>
+    <w:rPr>
+      <w:rFonts w:cs="OpenSymbol"/>
+    </w:rPr>
+  </w:style>
+  <w:style w:type="character" w:styleId="ListLabel9">
+    <w:name w:val="ListLabel 9"/>
+    <w:qFormat/>
+    <w:rPr>
+      <w:rFonts w:cs="OpenSymbol"/>
+    </w:rPr>
+  </w:style>
+  <w:style w:type="character" w:styleId="ListLabel10">
+    <w:name w:val="ListLabel 10"/>
+    <w:qFormat/>
+    <w:rPr>
+      <w:rFonts w:cs="OpenSymbol"/>
+    </w:rPr>
+  </w:style>
+  <w:style w:type="character" w:styleId="ListLabel11">
+    <w:name w:val="ListLabel 11"/>
+    <w:qFormat/>
+    <w:rPr>
+      <w:rFonts w:cs="OpenSymbol"/>
+    </w:rPr>
+  </w:style>
+  <w:style w:type="character" w:styleId="ListLabel12">
+    <w:name w:val="ListLabel 12"/>
+    <w:qFormat/>
+    <w:rPr>
+      <w:rFonts w:cs="OpenSymbol"/>
+    </w:rPr>
+  </w:style>
+  <w:style w:type="character" w:styleId="ListLabel13">
+    <w:name w:val="ListLabel 13"/>
+    <w:qFormat/>
+    <w:rPr>
+      <w:rFonts w:cs="OpenSymbol"/>
+    </w:rPr>
+  </w:style>
+  <w:style w:type="character" w:styleId="ListLabel14">
+    <w:name w:val="ListLabel 14"/>
+    <w:qFormat/>
+    <w:rPr>
+      <w:rFonts w:cs="OpenSymbol"/>
+    </w:rPr>
+  </w:style>
+  <w:style w:type="character" w:styleId="ListLabel15">
+    <w:name w:val="ListLabel 15"/>
+    <w:qFormat/>
+    <w:rPr>
+      <w:rFonts w:cs="OpenSymbol"/>
+    </w:rPr>
+  </w:style>
+  <w:style w:type="character" w:styleId="ListLabel16">
+    <w:name w:val="ListLabel 16"/>
+    <w:qFormat/>
+    <w:rPr>
+      <w:rFonts w:cs="OpenSymbol"/>
+    </w:rPr>
+  </w:style>
+  <w:style w:type="character" w:styleId="ListLabel17">
+    <w:name w:val="ListLabel 17"/>
+    <w:qFormat/>
+    <w:rPr>
+      <w:rFonts w:cs="OpenSymbol"/>
+    </w:rPr>
+  </w:style>
+  <w:style w:type="character" w:styleId="ListLabel18">
+    <w:name w:val="ListLabel 18"/>
+    <w:qFormat/>
+    <w:rPr>
+      <w:rFonts w:cs="OpenSymbol"/>
+    </w:rPr>
+  </w:style>
+  <w:style w:type="character" w:styleId="ListLabel19">
+    <w:name w:val="ListLabel 19"/>
+    <w:qFormat/>
+    <w:rPr>
+      <w:rFonts w:cs="OpenSymbol"/>
+    </w:rPr>
+  </w:style>
+  <w:style w:type="character" w:styleId="ListLabel20">
+    <w:name w:val="ListLabel 20"/>
+    <w:qFormat/>
+    <w:rPr>
+      <w:rFonts w:cs="OpenSymbol"/>
+    </w:rPr>
+  </w:style>
+  <w:style w:type="character" w:styleId="ListLabel21">
+    <w:name w:val="ListLabel 21"/>
+    <w:qFormat/>
+    <w:rPr>
+      <w:rFonts w:cs="OpenSymbol"/>
+    </w:rPr>
+  </w:style>
+  <w:style w:type="character" w:styleId="ListLabel22">
+    <w:name w:val="ListLabel 22"/>
+    <w:qFormat/>
+    <w:rPr>
+      <w:rFonts w:cs="OpenSymbol"/>
+    </w:rPr>
+  </w:style>
+  <w:style w:type="character" w:styleId="ListLabel23">
+    <w:name w:val="ListLabel 23"/>
+    <w:qFormat/>
+    <w:rPr>
+      <w:rFonts w:cs="OpenSymbol"/>
+    </w:rPr>
+  </w:style>
+  <w:style w:type="character" w:styleId="ListLabel24">
+    <w:name w:val="ListLabel 24"/>
+    <w:qFormat/>
+    <w:rPr>
+      <w:rFonts w:cs="OpenSymbol"/>
+    </w:rPr>
+  </w:style>
+  <w:style w:type="character" w:styleId="ListLabel25">
+    <w:name w:val="ListLabel 25"/>
+    <w:qFormat/>
+    <w:rPr>
+      <w:rFonts w:cs="OpenSymbol"/>
+    </w:rPr>
+  </w:style>
+  <w:style w:type="character" w:styleId="ListLabel26">
+    <w:name w:val="ListLabel 26"/>
+    <w:qFormat/>
+    <w:rPr>
+      <w:rFonts w:cs="OpenSymbol"/>
+    </w:rPr>
+  </w:style>
+  <w:style w:type="character" w:styleId="ListLabel27">
+    <w:name w:val="ListLabel 27"/>
+    <w:qFormat/>
+    <w:rPr>
+      <w:rFonts w:cs="OpenSymbol"/>
+    </w:rPr>
+  </w:style>
+  <w:style w:type="character" w:styleId="ListLabel28">
+    <w:name w:val="ListLabel 28"/>
+    <w:qFormat/>
+    <w:rPr>
+      <w:rFonts w:cs="OpenSymbol"/>
+    </w:rPr>
+  </w:style>
+  <w:style w:type="character" w:styleId="ListLabel29">
+    <w:name w:val="ListLabel 29"/>
+    <w:qFormat/>
+    <w:rPr>
+      <w:rFonts w:cs="OpenSymbol"/>
+    </w:rPr>
+  </w:style>
+  <w:style w:type="character" w:styleId="ListLabel30">
+    <w:name w:val="ListLabel 30"/>
+    <w:qFormat/>
+    <w:rPr>
+      <w:rFonts w:cs="OpenSymbol"/>
+    </w:rPr>
+  </w:style>
+  <w:style w:type="character" w:styleId="ListLabel31">
+    <w:name w:val="ListLabel 31"/>
+    <w:qFormat/>
+    <w:rPr>
+      <w:rFonts w:cs="OpenSymbol"/>
+    </w:rPr>
+  </w:style>
+  <w:style w:type="character" w:styleId="ListLabel32">
+    <w:name w:val="ListLabel 32"/>
+    <w:qFormat/>
+    <w:rPr>
+      <w:rFonts w:cs="OpenSymbol"/>
+    </w:rPr>
+  </w:style>
+  <w:style w:type="character" w:styleId="ListLabel33">
+    <w:name w:val="ListLabel 33"/>
+    <w:qFormat/>
+    <w:rPr>
+      <w:rFonts w:cs="OpenSymbol"/>
+    </w:rPr>
+  </w:style>
+  <w:style w:type="character" w:styleId="ListLabel34">
+    <w:name w:val="ListLabel 34"/>
+    <w:qFormat/>
+    <w:rPr>
+      <w:rFonts w:cs="OpenSymbol"/>
+    </w:rPr>
+  </w:style>
+  <w:style w:type="character" w:styleId="ListLabel35">
+    <w:name w:val="ListLabel 35"/>
+    <w:qFormat/>
+    <w:rPr>
+      <w:rFonts w:cs="OpenSymbol"/>
+    </w:rPr>
+  </w:style>
+  <w:style w:type="character" w:styleId="ListLabel36">
+    <w:name w:val="ListLabel 36"/>
+    <w:qFormat/>
+    <w:rPr>
+      <w:rFonts w:cs="OpenSymbol"/>
+    </w:rPr>
+  </w:style>
+  <w:style w:type="character" w:styleId="ListLabel37">
+    <w:name w:val="ListLabel 37"/>
+    <w:qFormat/>
+    <w:rPr>
+      <w:rFonts w:cs="OpenSymbol"/>
+    </w:rPr>
+  </w:style>
+  <w:style w:type="character" w:styleId="ListLabel38">
+    <w:name w:val="ListLabel 38"/>
+    <w:qFormat/>
+    <w:rPr>
+      <w:rFonts w:cs="OpenSymbol"/>
+    </w:rPr>
+  </w:style>
+  <w:style w:type="character" w:styleId="ListLabel39">
+    <w:name w:val="ListLabel 39"/>
+    <w:qFormat/>
+    <w:rPr>
+      <w:rFonts w:cs="OpenSymbol"/>
+    </w:rPr>
+  </w:style>
+  <w:style w:type="character" w:styleId="ListLabel40">
+    <w:name w:val="ListLabel 40"/>
+    <w:qFormat/>
+    <w:rPr>
+      <w:rFonts w:cs="OpenSymbol"/>
+    </w:rPr>
+  </w:style>
+  <w:style w:type="character" w:styleId="ListLabel41">
+    <w:name w:val="ListLabel 41"/>
+    <w:qFormat/>
+    <w:rPr>
+      <w:rFonts w:cs="OpenSymbol"/>
+    </w:rPr>
+  </w:style>
+  <w:style w:type="character" w:styleId="ListLabel42">
+    <w:name w:val="ListLabel 42"/>
+    <w:qFormat/>
+    <w:rPr>
+      <w:rFonts w:cs="OpenSymbol"/>
+    </w:rPr>
+  </w:style>
+  <w:style w:type="character" w:styleId="ListLabel43">
+    <w:name w:val="ListLabel 43"/>
+    <w:qFormat/>
+    <w:rPr>
+      <w:rFonts w:cs="OpenSymbol"/>
+    </w:rPr>
+  </w:style>
+  <w:style w:type="character" w:styleId="ListLabel44">
+    <w:name w:val="ListLabel 44"/>
+    <w:qFormat/>
+    <w:rPr>
+      <w:rFonts w:cs="OpenSymbol"/>
+    </w:rPr>
+  </w:style>
+  <w:style w:type="character" w:styleId="ListLabel45">
+    <w:name w:val="ListLabel 45"/>
+    <w:qFormat/>
+    <w:rPr>
+      <w:rFonts w:cs="OpenSymbol"/>
+    </w:rPr>
+  </w:style>
+  <w:style w:type="character" w:styleId="ListLabel46">
+    <w:name w:val="ListLabel 46"/>
+    <w:qFormat/>
+    <w:rPr>
+      <w:rFonts w:cs="OpenSymbol"/>
+    </w:rPr>
+  </w:style>
+  <w:style w:type="character" w:styleId="ListLabel47">
+    <w:name w:val="ListLabel 47"/>
+    <w:qFormat/>
+    <w:rPr>
+      <w:rFonts w:cs="OpenSymbol"/>
+    </w:rPr>
+  </w:style>
+  <w:style w:type="character" w:styleId="ListLabel48">
+    <w:name w:val="ListLabel 48"/>
+    <w:qFormat/>
+    <w:rPr>
+      <w:rFonts w:cs="OpenSymbol"/>
+    </w:rPr>
+  </w:style>
+  <w:style w:type="character" w:styleId="ListLabel49">
+    <w:name w:val="ListLabel 49"/>
+    <w:qFormat/>
+    <w:rPr>
+      <w:rFonts w:cs="OpenSymbol"/>
+    </w:rPr>
+  </w:style>
+  <w:style w:type="character" w:styleId="ListLabel50">
+    <w:name w:val="ListLabel 50"/>
+    <w:qFormat/>
+    <w:rPr>
+      <w:rFonts w:cs="OpenSymbol"/>
+    </w:rPr>
+  </w:style>
+  <w:style w:type="character" w:styleId="ListLabel51">
+    <w:name w:val="ListLabel 51"/>
+    <w:qFormat/>
+    <w:rPr>
+      <w:rFonts w:cs="OpenSymbol"/>
+    </w:rPr>
+  </w:style>
+  <w:style w:type="character" w:styleId="ListLabel52">
+    <w:name w:val="ListLabel 52"/>
+    <w:qFormat/>
+    <w:rPr>
+      <w:rFonts w:cs="OpenSymbol"/>
+    </w:rPr>
+  </w:style>
+  <w:style w:type="character" w:styleId="ListLabel53">
+    <w:name w:val="ListLabel 53"/>
+    <w:qFormat/>
+    <w:rPr>
+      <w:rFonts w:cs="OpenSymbol"/>
+    </w:rPr>
+  </w:style>
+  <w:style w:type="character" w:styleId="ListLabel54">
+    <w:name w:val="ListLabel 54"/>
+    <w:qFormat/>
+    <w:rPr>
+      <w:rFonts w:cs="OpenSymbol"/>
+    </w:rPr>
+  </w:style>
+  <w:style w:type="character" w:styleId="ListLabel55">
+    <w:name w:val="ListLabel 55"/>
+    <w:qFormat/>
+    <w:rPr>
+      <w:rFonts w:cs="OpenSymbol"/>
+    </w:rPr>
+  </w:style>
+  <w:style w:type="character" w:styleId="ListLabel56">
+    <w:name w:val="ListLabel 56"/>
+    <w:qFormat/>
+    <w:rPr>
+      <w:rFonts w:cs="OpenSymbol"/>
+    </w:rPr>
+  </w:style>
+  <w:style w:type="character" w:styleId="ListLabel57">
+    <w:name w:val="ListLabel 57"/>
+    <w:qFormat/>
+    <w:rPr>
+      <w:rFonts w:cs="OpenSymbol"/>
+    </w:rPr>
+  </w:style>
+  <w:style w:type="character" w:styleId="ListLabel58">
+    <w:name w:val="ListLabel 58"/>
+    <w:qFormat/>
+    <w:rPr>
+      <w:rFonts w:cs="OpenSymbol"/>
+    </w:rPr>
+  </w:style>
+  <w:style w:type="character" w:styleId="ListLabel59">
+    <w:name w:val="ListLabel 59"/>
+    <w:qFormat/>
+    <w:rPr>
+      <w:rFonts w:cs="OpenSymbol"/>
+    </w:rPr>
+  </w:style>
+  <w:style w:type="character" w:styleId="ListLabel60">
+    <w:name w:val="ListLabel 60"/>
+    <w:qFormat/>
+    <w:rPr>
+      <w:rFonts w:cs="OpenSymbol"/>
+    </w:rPr>
+  </w:style>
+  <w:style w:type="character" w:styleId="ListLabel61">
+    <w:name w:val="ListLabel 61"/>
+    <w:qFormat/>
+    <w:rPr>
+      <w:rFonts w:cs="OpenSymbol"/>
+    </w:rPr>
+  </w:style>
+  <w:style w:type="character" w:styleId="ListLabel62">
+    <w:name w:val="ListLabel 62"/>
+    <w:qFormat/>
+    <w:rPr>
+      <w:rFonts w:cs="OpenSymbol"/>
+    </w:rPr>
+  </w:style>
+  <w:style w:type="character" w:styleId="ListLabel63">
+    <w:name w:val="ListLabel 63"/>
+    <w:qFormat/>
+    <w:rPr>
+      <w:rFonts w:cs="OpenSymbol"/>
+    </w:rPr>
+  </w:style>
+  <w:style w:type="character" w:styleId="ListLabel64">
+    <w:name w:val="ListLabel 64"/>
+    <w:qFormat/>
+    <w:rPr>
+      <w:rFonts w:cs="OpenSymbol"/>
+    </w:rPr>
+  </w:style>
+  <w:style w:type="character" w:styleId="ListLabel65">
+    <w:name w:val="ListLabel 65"/>
+    <w:qFormat/>
+    <w:rPr>
+      <w:rFonts w:cs="OpenSymbol"/>
+    </w:rPr>
+  </w:style>
+  <w:style w:type="character" w:styleId="ListLabel66">
+    <w:name w:val="ListLabel 66"/>
+    <w:qFormat/>
+    <w:rPr>
+      <w:rFonts w:cs="OpenSymbol"/>
+    </w:rPr>
+  </w:style>
+  <w:style w:type="character" w:styleId="ListLabel67">
+    <w:name w:val="ListLabel 67"/>
+    <w:qFormat/>
+    <w:rPr>
+      <w:rFonts w:cs="OpenSymbol"/>
+    </w:rPr>
+  </w:style>
+  <w:style w:type="character" w:styleId="ListLabel68">
+    <w:name w:val="ListLabel 68"/>
+    <w:qFormat/>
+    <w:rPr>
+      <w:rFonts w:cs="OpenSymbol"/>
+    </w:rPr>
+  </w:style>
+  <w:style w:type="character" w:styleId="ListLabel69">
+    <w:name w:val="ListLabel 69"/>
+    <w:qFormat/>
+    <w:rPr>
+      <w:rFonts w:cs="OpenSymbol"/>
+    </w:rPr>
+  </w:style>
+  <w:style w:type="character" w:styleId="ListLabel70">
+    <w:name w:val="ListLabel 70"/>
+    <w:qFormat/>
+    <w:rPr>
+      <w:rFonts w:cs="OpenSymbol"/>
+    </w:rPr>
+  </w:style>
+  <w:style w:type="character" w:styleId="ListLabel71">
+    <w:name w:val="ListLabel 71"/>
+    <w:qFormat/>
+    <w:rPr>
+      <w:rFonts w:cs="OpenSymbol"/>
+    </w:rPr>
+  </w:style>
+  <w:style w:type="character" w:styleId="ListLabel72">
+    <w:name w:val="ListLabel 72"/>
+    <w:qFormat/>
+    <w:rPr>
+      <w:rFonts w:cs="OpenSymbol"/>
+    </w:rPr>
+  </w:style>
+  <w:style w:type="character" w:styleId="ListLabel73">
+    <w:name w:val="ListLabel 73"/>
+    <w:qFormat/>
+    <w:rPr>
+      <w:rFonts w:cs="OpenSymbol"/>
+    </w:rPr>
+  </w:style>
+  <w:style w:type="character" w:styleId="ListLabel74">
+    <w:name w:val="ListLabel 74"/>
+    <w:qFormat/>
+    <w:rPr>
+      <w:rFonts w:cs="OpenSymbol"/>
+    </w:rPr>
+  </w:style>
+  <w:style w:type="character" w:styleId="ListLabel75">
+    <w:name w:val="ListLabel 75"/>
+    <w:qFormat/>
+    <w:rPr>
+      <w:rFonts w:cs="OpenSymbol"/>
+    </w:rPr>
+  </w:style>
+  <w:style w:type="character" w:styleId="ListLabel76">
+    <w:name w:val="ListLabel 76"/>
+    <w:qFormat/>
+    <w:rPr>
+      <w:rFonts w:cs="OpenSymbol"/>
+    </w:rPr>
+  </w:style>
+  <w:style w:type="character" w:styleId="ListLabel77">
+    <w:name w:val="ListLabel 77"/>
+    <w:qFormat/>
+    <w:rPr>
+      <w:rFonts w:cs="OpenSymbol"/>
+    </w:rPr>
+  </w:style>
+  <w:style w:type="character" w:styleId="ListLabel78">
+    <w:name w:val="ListLabel 78"/>
+    <w:qFormat/>
+    <w:rPr>
+      <w:rFonts w:cs="OpenSymbol"/>
+    </w:rPr>
+  </w:style>
+  <w:style w:type="character" w:styleId="ListLabel79">
+    <w:name w:val="ListLabel 79"/>
+    <w:qFormat/>
+    <w:rPr>
+      <w:rFonts w:cs="OpenSymbol"/>
+    </w:rPr>
+  </w:style>
+  <w:style w:type="character" w:styleId="ListLabel80">
+    <w:name w:val="ListLabel 80"/>
+    <w:qFormat/>
+    <w:rPr>
+      <w:rFonts w:cs="OpenSymbol"/>
+    </w:rPr>
+  </w:style>
+  <w:style w:type="character" w:styleId="ListLabel81">
+    <w:name w:val="ListLabel 81"/>
+    <w:qFormat/>
+    <w:rPr>
+      <w:rFonts w:cs="OpenSymbol"/>
+    </w:rPr>
+  </w:style>
+  <w:style w:type="character" w:styleId="ListLabel82">
+    <w:name w:val="ListLabel 82"/>
+    <w:qFormat/>
+    <w:rPr>
+      <w:rFonts w:cs="OpenSymbol"/>
+    </w:rPr>
+  </w:style>
+  <w:style w:type="character" w:styleId="ListLabel83">
+    <w:name w:val="ListLabel 83"/>
+    <w:qFormat/>
+    <w:rPr>
+      <w:rFonts w:cs="OpenSymbol"/>
+    </w:rPr>
+  </w:style>
+  <w:style w:type="character" w:styleId="ListLabel84">
+    <w:name w:val="ListLabel 84"/>
+    <w:qFormat/>
+    <w:rPr>
+      <w:rFonts w:cs="OpenSymbol"/>
+    </w:rPr>
+  </w:style>
+  <w:style w:type="character" w:styleId="ListLabel85">
+    <w:name w:val="ListLabel 85"/>
+    <w:qFormat/>
+    <w:rPr>
+      <w:rFonts w:cs="OpenSymbol"/>
+    </w:rPr>
+  </w:style>
+  <w:style w:type="character" w:styleId="ListLabel86">
+    <w:name w:val="ListLabel 86"/>
+    <w:qFormat/>
+    <w:rPr>
+      <w:rFonts w:cs="OpenSymbol"/>
+    </w:rPr>
+  </w:style>
+  <w:style w:type="character" w:styleId="ListLabel87">
+    <w:name w:val="ListLabel 87"/>
+    <w:qFormat/>
+    <w:rPr>
+      <w:rFonts w:cs="OpenSymbol"/>
+    </w:rPr>
+  </w:style>
+  <w:style w:type="character" w:styleId="ListLabel88">
+    <w:name w:val="ListLabel 88"/>
+    <w:qFormat/>
+    <w:rPr>
+      <w:rFonts w:cs="OpenSymbol"/>
+    </w:rPr>
+  </w:style>
+  <w:style w:type="character" w:styleId="ListLabel89">
+    <w:name w:val="ListLabel 89"/>
+    <w:qFormat/>
+    <w:rPr>
+      <w:rFonts w:cs="OpenSymbol"/>
+    </w:rPr>
+  </w:style>
+  <w:style w:type="character" w:styleId="ListLabel90">
+    <w:name w:val="ListLabel 90"/>
+    <w:qFormat/>
+    <w:rPr>
+      <w:rFonts w:cs="OpenSymbol"/>
+    </w:rPr>
+  </w:style>
+  <w:style w:type="character" w:styleId="ListLabel91">
+    <w:name w:val="ListLabel 91"/>
+    <w:qFormat/>
+    <w:rPr>
+      <w:rFonts w:cs="OpenSymbol"/>
+    </w:rPr>
+  </w:style>
+  <w:style w:type="character" w:styleId="ListLabel92">
+    <w:name w:val="ListLabel 92"/>
+    <w:qFormat/>
+    <w:rPr>
+      <w:rFonts w:cs="OpenSymbol"/>
+    </w:rPr>
+  </w:style>
+  <w:style w:type="character" w:styleId="ListLabel93">
+    <w:name w:val="ListLabel 93"/>
+    <w:qFormat/>
+    <w:rPr>
+      <w:rFonts w:cs="OpenSymbol"/>
+    </w:rPr>
+  </w:style>
+  <w:style w:type="character" w:styleId="ListLabel94">
+    <w:name w:val="ListLabel 94"/>
+    <w:qFormat/>
+    <w:rPr>
+      <w:rFonts w:cs="OpenSymbol"/>
+    </w:rPr>
+  </w:style>
+  <w:style w:type="character" w:styleId="ListLabel95">
+    <w:name w:val="ListLabel 95"/>
+    <w:qFormat/>
+    <w:rPr>
+      <w:rFonts w:cs="OpenSymbol"/>
+    </w:rPr>
+  </w:style>
+  <w:style w:type="character" w:styleId="ListLabel96">
+    <w:name w:val="ListLabel 96"/>
+    <w:qFormat/>
+    <w:rPr>
+      <w:rFonts w:cs="OpenSymbol"/>
+    </w:rPr>
+  </w:style>
+  <w:style w:type="character" w:styleId="ListLabel97">
+    <w:name w:val="ListLabel 97"/>
+    <w:qFormat/>
+    <w:rPr>
+      <w:rFonts w:cs="OpenSymbol"/>
+    </w:rPr>
+  </w:style>
+  <w:style w:type="character" w:styleId="ListLabel98">
+    <w:name w:val="ListLabel 98"/>
+    <w:qFormat/>
+    <w:rPr>
+      <w:rFonts w:cs="OpenSymbol"/>
+    </w:rPr>
+  </w:style>
+  <w:style w:type="character" w:styleId="ListLabel99">
+    <w:name w:val="ListLabel 99"/>
+    <w:qFormat/>
+    <w:rPr>
+      <w:rFonts w:cs="OpenSymbol"/>
+    </w:rPr>
+  </w:style>
+  <w:style w:type="character" w:styleId="ListLabel100">
+    <w:name w:val="ListLabel 100"/>
+    <w:qFormat/>
+    <w:rPr>
+      <w:rFonts w:cs="OpenSymbol"/>
+    </w:rPr>
+  </w:style>
+  <w:style w:type="character" w:styleId="ListLabel101">
+    <w:name w:val="ListLabel 101"/>
+    <w:qFormat/>
+    <w:rPr>
+      <w:rFonts w:cs="OpenSymbol"/>
+    </w:rPr>
+  </w:style>
+  <w:style w:type="character" w:styleId="ListLabel102">
+    <w:name w:val="ListLabel 102"/>
+    <w:qFormat/>
+    <w:rPr>
+      <w:rFonts w:cs="OpenSymbol"/>
+    </w:rPr>
+  </w:style>
+  <w:style w:type="character" w:styleId="ListLabel103">
+    <w:name w:val="ListLabel 103"/>
+    <w:qFormat/>
+    <w:rPr>
+      <w:rFonts w:cs="OpenSymbol"/>
+    </w:rPr>
+  </w:style>
+  <w:style w:type="character" w:styleId="ListLabel104">
+    <w:name w:val="ListLabel 104"/>
+    <w:qFormat/>
+    <w:rPr>
+      <w:rFonts w:cs="OpenSymbol"/>
+    </w:rPr>
+  </w:style>
+  <w:style w:type="character" w:styleId="ListLabel105">
+    <w:name w:val="ListLabel 105"/>
+    <w:qFormat/>
+    <w:rPr>
+      <w:rFonts w:cs="OpenSymbol"/>
+    </w:rPr>
+  </w:style>
+  <w:style w:type="character" w:styleId="ListLabel106">
+    <w:name w:val="ListLabel 106"/>
+    <w:qFormat/>
+    <w:rPr>
+      <w:rFonts w:cs="OpenSymbol"/>
+    </w:rPr>
+  </w:style>
+  <w:style w:type="character" w:styleId="ListLabel107">
+    <w:name w:val="ListLabel 107"/>
+    <w:qFormat/>
+    <w:rPr>
+      <w:rFonts w:cs="OpenSymbol"/>
+    </w:rPr>
+  </w:style>
+  <w:style w:type="character" w:styleId="ListLabel108">
+    <w:name w:val="ListLabel 108"/>
+    <w:qFormat/>
+    <w:rPr>
+      <w:rFonts w:cs="OpenSymbol"/>
     </w:rPr>
   </w:style>
   <w:style w:type="paragraph" w:styleId="Heading">

</xml_diff>